<commit_message>
finished CV loops and nearly all ancombc loops
</commit_message>
<xml_diff>
--- a/MelissaAnalysis/06.2_qc_group_pred_models/filtered_data_summary.docx
+++ b/MelissaAnalysis/06.2_qc_group_pred_models/filtered_data_summary.docx
@@ -2,6 +2,58 @@
 <file path=word/document.xml><?xml version="1.0" encoding="utf-8"?>
 <w:document xmlns:wpc="http://schemas.microsoft.com/office/word/2010/wordprocessingCanvas" xmlns:cx="http://schemas.microsoft.com/office/drawing/2014/chartex" xmlns:cx1="http://schemas.microsoft.com/office/drawing/2015/9/8/chartex" xmlns:cx2="http://schemas.microsoft.com/office/drawing/2015/10/21/chartex" xmlns:cx3="http://schemas.microsoft.com/office/drawing/2016/5/9/chartex" xmlns:cx4="http://schemas.microsoft.com/office/drawing/2016/5/10/chartex" xmlns:cx5="http://schemas.microsoft.com/office/drawing/2016/5/11/chartex" xmlns:cx6="http://schemas.microsoft.com/office/drawing/2016/5/12/chartex" xmlns:cx7="http://schemas.microsoft.com/office/drawing/2016/5/13/chartex" xmlns:cx8="http://schemas.microsoft.com/office/drawing/2016/5/14/chartex" xmlns:mc="http://schemas.openxmlformats.org/markup-compatibility/2006" xmlns:aink="http://schemas.microsoft.com/office/drawing/2016/ink" xmlns:am3d="http://schemas.microsoft.com/office/drawing/2017/model3d" xmlns:o="urn:schemas-microsoft-com:office:office" xmlns:oel="http://schemas.microsoft.com/office/2019/extlst" xmlns:r="http://schemas.openxmlformats.org/officeDocument/2006/relationships" xmlns:m="http://schemas.openxmlformats.org/officeDocument/2006/math" xmlns:v="urn:schemas-microsoft-com:vml" xmlns:wp14="http://schemas.microsoft.com/office/word/2010/wordprocessingDrawing" xmlns:wp="http://schemas.openxmlformats.org/drawingml/2006/wordprocessingDrawing" xmlns:w10="urn:schemas-microsoft-com:office:word" xmlns:w="http://schemas.openxmlformats.org/wordprocessingml/2006/main" xmlns:w14="http://schemas.microsoft.com/office/word/2010/wordml" xmlns:w15="http://schemas.microsoft.com/office/word/2012/wordml" xmlns:w16cex="http://schemas.microsoft.com/office/word/2018/wordml/cex" xmlns:w16cid="http://schemas.microsoft.com/office/word/2016/wordml/cid" xmlns:w16="http://schemas.microsoft.com/office/word/2018/wordml" xmlns:w16du="http://schemas.microsoft.com/office/word/2023/wordml/word16du" xmlns:w16sdtdh="http://schemas.microsoft.com/office/word/2020/wordml/sdtdatahash" xmlns:w16sdtfl="http://schemas.microsoft.com/office/word/2024/wordml/sdtformatlock" xmlns:w16se="http://schemas.microsoft.com/office/word/2015/wordml/symex" xmlns:wpg="http://schemas.microsoft.com/office/word/2010/wordprocessingGroup" xmlns:wpi="http://schemas.microsoft.com/office/word/2010/wordprocessingInk" xmlns:wne="http://schemas.microsoft.com/office/word/2006/wordml" xmlns:wps="http://schemas.microsoft.com/office/word/2010/wordprocessingShape" mc:Ignorable="w14 w15 w16se w16cid w16 w16cex w16sdtdh w16sdtfl w16du wp14">
   <w:body>
+    <w:p>
+      <w:pPr>
+        <w:ind w:left="720" w:hanging="360"/>
+        <w:rPr>
+          <w:b/>
+          <w:bCs/>
+        </w:rPr>
+      </w:pPr>
+      <w:r>
+        <w:rPr>
+          <w:b/>
+          <w:bCs/>
+        </w:rPr>
+        <w:t xml:space="preserve">New </w:t>
+      </w:r>
+      <w:r>
+        <w:rPr>
+          <w:b/>
+          <w:bCs/>
+        </w:rPr>
+        <w:t>Folder info</w:t>
+      </w:r>
+    </w:p>
+    <w:p>
+      <w:pPr>
+        <w:ind w:left="720" w:hanging="360"/>
+      </w:pPr>
+      <w:r>
+        <w:t xml:space="preserve">01.1 – QC checks : Read and QC exploration </w:t>
+      </w:r>
+    </w:p>
+    <w:p>
+      <w:pPr>
+        <w:ind w:left="720" w:hanging="360"/>
+      </w:pPr>
+      <w:r>
+        <w:t xml:space="preserve">05_EY – ANCOMBC, Feature Venn Diagrams, PcoA, RF Biomarkers </w:t>
+      </w:r>
+    </w:p>
+    <w:p>
+      <w:pPr>
+        <w:ind w:left="720" w:hanging="360"/>
+      </w:pPr>
+      <w:r>
+        <w:t xml:space="preserve">6_EY – Model classification assessments </w:t>
+      </w:r>
+    </w:p>
+    <w:p>
+      <w:pPr>
+        <w:ind w:left="720" w:hanging="360"/>
+      </w:pPr>
+    </w:p>
     <w:p>
       <w:pPr>
         <w:pStyle w:val="Heading1"/>
@@ -55,10 +107,7 @@
           </w:tcPr>
           <w:p>
             <w:r>
-              <w:t xml:space="preserve">0 Sum </w:t>
-            </w:r>
-            <w:r>
-              <w:t>Rows Removed</w:t>
+              <w:t>0 Sum Rows Removed</w:t>
             </w:r>
           </w:p>
         </w:tc>
@@ -610,6 +659,10 @@
     <w:p/>
     <w:p>
       <w:r>
+        <w:rPr>
+          <w:noProof/>
+        </w:rPr>
+        <w:lastRenderedPageBreak/>
         <w:drawing>
           <wp:inline distT="0" distB="0" distL="0" distR="0" wp14:anchorId="1115B8FC" wp14:editId="238CCE2E">
             <wp:extent cx="5486400" cy="3429000"/>
@@ -656,26 +709,13 @@
         </w:numPr>
       </w:pPr>
       <w:r>
-        <w:lastRenderedPageBreak/>
         <w:t xml:space="preserve">Assessed and removed low read counts </w:t>
       </w:r>
     </w:p>
     <w:p/>
     <w:p>
       <w:r>
-        <w:t>Tried manual cut offs (20, 50, 500) and an outlier (</w:t>
-      </w:r>
-      <w:r>
-        <w:t>IQR_val &lt;- Q3 - Q1</w:t>
-      </w:r>
-      <w:r>
-        <w:t xml:space="preserve">, and </w:t>
-      </w:r>
-      <w:r>
-        <w:t xml:space="preserve"> lower_bound &lt;- Q1 - 1.5 * IQR_val</w:t>
-      </w:r>
-      <w:r>
-        <w:t>)</w:t>
+        <w:t>Tried manual cut offs (20, 50, 500) and an outlier (IQR_val &lt;- Q3 - Q1, and  lower_bound &lt;- Q1 - 1.5 * IQR_val)</w:t>
       </w:r>
     </w:p>
     <w:p>
@@ -692,10 +732,7 @@
         </w:numPr>
       </w:pPr>
       <w:r>
-        <w:t xml:space="preserve">Assessed and removed low </w:t>
-      </w:r>
-      <w:r>
-        <w:t>presence cut offs for all dfs made in step 4</w:t>
+        <w:t>Assessed and removed low presence cut offs for all dfs made in step 4</w:t>
       </w:r>
     </w:p>
     <w:p/>
@@ -727,6 +764,9 @@
     <w:p/>
     <w:p>
       <w:r>
+        <w:rPr>
+          <w:noProof/>
+        </w:rPr>
         <w:lastRenderedPageBreak/>
         <w:drawing>
           <wp:inline distT="0" distB="0" distL="0" distR="0" wp14:anchorId="27BE98D6" wp14:editId="1E077610">
@@ -767,6 +807,9 @@
     </w:p>
     <w:p>
       <w:r>
+        <w:rPr>
+          <w:noProof/>
+        </w:rPr>
         <w:drawing>
           <wp:inline distT="0" distB="0" distL="0" distR="0" wp14:anchorId="38052385" wp14:editId="2F44F8EA">
             <wp:extent cx="6858000" cy="2827867"/>
@@ -2181,6 +2224,7 @@
   <w:style w:type="character" w:default="1" w:styleId="DefaultParagraphFont">
     <w:name w:val="Default Paragraph Font"/>
     <w:uiPriority w:val="1"/>
+    <w:semiHidden/>
     <w:unhideWhenUsed/>
   </w:style>
   <w:style w:type="table" w:default="1" w:styleId="TableNormal">

</xml_diff>